<commit_message>
phase 3 dictionary file postings file written
</commit_message>
<xml_diff>
--- a/project/KashamshettyAkarshPhase2Report.docx
+++ b/project/KashamshettyAkarshPhase2Report.docx
@@ -514,19 +514,83 @@
       <w:r>
         <w:t xml:space="preserve"> </w:t>
       </w:r>
+      <w:r>
+        <w:t xml:space="preserve">We can observe below that all the other words like a, I, been have been filtered out in </w:t>
+      </w:r>
+      <w:proofErr w:type="spellStart"/>
+      <w:r>
+        <w:t>out</w:t>
+      </w:r>
+      <w:proofErr w:type="spellEnd"/>
+      <w:r>
+        <w:t xml:space="preserve"> final token weights documents. Similarly, in the 503.html file we can observe the same thing</w:t>
+      </w:r>
+      <w:r>
+        <w:t xml:space="preserve"> in our final 503.txt document. The words like “the, </w:t>
+      </w:r>
+      <w:r>
+        <w:t>is, to</w:t>
+      </w:r>
+      <w:proofErr w:type="gramStart"/>
+      <w:r>
+        <w:t xml:space="preserve"> ..</w:t>
+      </w:r>
+      <w:proofErr w:type="gramEnd"/>
+      <w:r>
+        <w:t>” have been filtered out.</w:t>
+      </w:r>
     </w:p>
     <w:p/>
+    <w:p>
+      <w:r>
+        <w:lastRenderedPageBreak/>
+        <w:drawing>
+          <wp:inline distT="0" distB="0" distL="0" distR="0" wp14:anchorId="17B49AFA" wp14:editId="2025E994">
+            <wp:extent cx="3514477" cy="1851109"/>
+            <wp:effectExtent l="0" t="0" r="3810" b="3175"/>
+            <wp:docPr id="8" name="Picture 8" descr="Text&#10;&#10;Description automatically generated"/>
+            <wp:cNvGraphicFramePr>
+              <a:graphicFrameLocks xmlns:a="http://schemas.openxmlformats.org/drawingml/2006/main" noChangeAspect="1"/>
+            </wp:cNvGraphicFramePr>
+            <a:graphic xmlns:a="http://schemas.openxmlformats.org/drawingml/2006/main">
+              <a:graphicData uri="http://schemas.openxmlformats.org/drawingml/2006/picture">
+                <pic:pic xmlns:pic="http://schemas.openxmlformats.org/drawingml/2006/picture">
+                  <pic:nvPicPr>
+                    <pic:cNvPr id="8" name="Picture 8" descr="Text&#10;&#10;Description automatically generated"/>
+                    <pic:cNvPicPr/>
+                  </pic:nvPicPr>
+                  <pic:blipFill>
+                    <a:blip r:embed="rId5"/>
+                    <a:stretch>
+                      <a:fillRect/>
+                    </a:stretch>
+                  </pic:blipFill>
+                  <pic:spPr>
+                    <a:xfrm>
+                      <a:off x="0" y="0"/>
+                      <a:ext cx="3538559" cy="1863793"/>
+                    </a:xfrm>
+                    <a:prstGeom prst="rect">
+                      <a:avLst/>
+                    </a:prstGeom>
+                  </pic:spPr>
+                </pic:pic>
+              </a:graphicData>
+            </a:graphic>
+          </wp:inline>
+        </w:drawing>
+      </w:r>
+    </w:p>
     <w:p/>
-    <w:p/>
     <w:p>
       <w:r>
         <w:rPr>
           <w:noProof/>
         </w:rPr>
         <w:drawing>
-          <wp:inline distT="0" distB="0" distL="0" distR="0" wp14:anchorId="4943C7F1" wp14:editId="6918FB18">
-            <wp:extent cx="5160397" cy="3829500"/>
-            <wp:effectExtent l="0" t="0" r="0" b="6350"/>
+          <wp:inline distT="0" distB="0" distL="0" distR="0" wp14:anchorId="4943C7F1" wp14:editId="00A095BC">
+            <wp:extent cx="3379304" cy="2507761"/>
+            <wp:effectExtent l="0" t="0" r="0" b="0"/>
             <wp:docPr id="3" name="Picture 3" descr="Text&#10;&#10;Description automatically generated"/>
             <wp:cNvGraphicFramePr>
               <a:graphicFrameLocks xmlns:a="http://schemas.openxmlformats.org/drawingml/2006/main" noChangeAspect="1"/>
@@ -539,7 +603,7 @@
                     <pic:cNvPicPr/>
                   </pic:nvPicPr>
                   <pic:blipFill>
-                    <a:blip r:embed="rId5">
+                    <a:blip r:embed="rId6" cstate="print">
                       <a:extLst>
                         <a:ext uri="{28A0092B-C50C-407E-A947-70E740481C1C}">
                           <a14:useLocalDpi xmlns:a14="http://schemas.microsoft.com/office/drawing/2010/main" val="0"/>
@@ -553,7 +617,7 @@
                   <pic:spPr>
                     <a:xfrm>
                       <a:off x="0" y="0"/>
-                      <a:ext cx="5168462" cy="3835485"/>
+                      <a:ext cx="3392492" cy="2517548"/>
                     </a:xfrm>
                     <a:prstGeom prst="rect">
                       <a:avLst/>
@@ -566,12 +630,52 @@
         </w:drawing>
       </w:r>
     </w:p>
+    <w:p/>
     <w:p>
       <w:r>
         <w:drawing>
-          <wp:inline distT="0" distB="0" distL="0" distR="0" wp14:anchorId="07E50415" wp14:editId="2A219904">
-            <wp:extent cx="4094922" cy="2935569"/>
-            <wp:effectExtent l="0" t="0" r="0" b="0"/>
+          <wp:inline distT="0" distB="0" distL="0" distR="0" wp14:anchorId="08889B65" wp14:editId="6DE652FD">
+            <wp:extent cx="3919993" cy="1753108"/>
+            <wp:effectExtent l="0" t="0" r="4445" b="0"/>
+            <wp:docPr id="9" name="Picture 9" descr="Graphical user interface, text, application, email&#10;&#10;Description automatically generated"/>
+            <wp:cNvGraphicFramePr>
+              <a:graphicFrameLocks xmlns:a="http://schemas.openxmlformats.org/drawingml/2006/main" noChangeAspect="1"/>
+            </wp:cNvGraphicFramePr>
+            <a:graphic xmlns:a="http://schemas.openxmlformats.org/drawingml/2006/main">
+              <a:graphicData uri="http://schemas.openxmlformats.org/drawingml/2006/picture">
+                <pic:pic xmlns:pic="http://schemas.openxmlformats.org/drawingml/2006/picture">
+                  <pic:nvPicPr>
+                    <pic:cNvPr id="9" name="Picture 9" descr="Graphical user interface, text, application, email&#10;&#10;Description automatically generated"/>
+                    <pic:cNvPicPr/>
+                  </pic:nvPicPr>
+                  <pic:blipFill>
+                    <a:blip r:embed="rId7"/>
+                    <a:stretch>
+                      <a:fillRect/>
+                    </a:stretch>
+                  </pic:blipFill>
+                  <pic:spPr>
+                    <a:xfrm>
+                      <a:off x="0" y="0"/>
+                      <a:ext cx="3930071" cy="1757615"/>
+                    </a:xfrm>
+                    <a:prstGeom prst="rect">
+                      <a:avLst/>
+                    </a:prstGeom>
+                  </pic:spPr>
+                </pic:pic>
+              </a:graphicData>
+            </a:graphic>
+          </wp:inline>
+        </w:drawing>
+      </w:r>
+    </w:p>
+    <w:p>
+      <w:r>
+        <w:drawing>
+          <wp:inline distT="0" distB="0" distL="0" distR="0" wp14:anchorId="07E50415" wp14:editId="6CF4CF35">
+            <wp:extent cx="3291840" cy="2359855"/>
+            <wp:effectExtent l="0" t="0" r="0" b="2540"/>
             <wp:docPr id="4" name="Picture 4" descr="Text&#10;&#10;Description automatically generated"/>
             <wp:cNvGraphicFramePr>
               <a:graphicFrameLocks xmlns:a="http://schemas.openxmlformats.org/drawingml/2006/main" noChangeAspect="1"/>
@@ -584,7 +688,7 @@
                     <pic:cNvPicPr/>
                   </pic:nvPicPr>
                   <pic:blipFill>
-                    <a:blip r:embed="rId6"/>
+                    <a:blip r:embed="rId8"/>
                     <a:stretch>
                       <a:fillRect/>
                     </a:stretch>
@@ -592,7 +696,7 @@
                   <pic:spPr>
                     <a:xfrm>
                       <a:off x="0" y="0"/>
-                      <a:ext cx="4113942" cy="2949204"/>
+                      <a:ext cx="3317138" cy="2377990"/>
                     </a:xfrm>
                     <a:prstGeom prst="rect">
                       <a:avLst/>
@@ -645,7 +749,7 @@
                     <pic:cNvPicPr/>
                   </pic:nvPicPr>
                   <pic:blipFill>
-                    <a:blip r:embed="rId7"/>
+                    <a:blip r:embed="rId9"/>
                     <a:stretch>
                       <a:fillRect/>
                     </a:stretch>
@@ -684,7 +788,7 @@
                     <pic:cNvPicPr/>
                   </pic:nvPicPr>
                   <pic:blipFill>
-                    <a:blip r:embed="rId8"/>
+                    <a:blip r:embed="rId10"/>
                     <a:stretch>
                       <a:fillRect/>
                     </a:stretch>
@@ -790,7 +894,7 @@
                     <pic:cNvPicPr/>
                   </pic:nvPicPr>
                   <pic:blipFill>
-                    <a:blip r:embed="rId9" cstate="print">
+                    <a:blip r:embed="rId11" cstate="print">
                       <a:extLst>
                         <a:ext uri="{28A0092B-C50C-407E-A947-70E740481C1C}">
                           <a14:useLocalDpi xmlns:a14="http://schemas.microsoft.com/office/drawing/2010/main" val="0"/>
@@ -843,7 +947,7 @@
                     <pic:cNvPicPr/>
                   </pic:nvPicPr>
                   <pic:blipFill>
-                    <a:blip r:embed="rId10"/>
+                    <a:blip r:embed="rId12"/>
                     <a:stretch>
                       <a:fillRect/>
                     </a:stretch>

</xml_diff>